<commit_message>
Aggiornamento 3.0 file 23-09-2021
</commit_message>
<xml_diff>
--- a/4_Diari/SAMUELE ABBA - DIARIO - 23-09-2021.docx
+++ b/4_Diari/SAMUELE ABBA - DIARIO - 23-09-2021.docx
@@ -112,8 +112,8 @@
         <w:tblLook w:val="04A0" w:firstRow="1" w:lastRow="0" w:firstColumn="1" w:lastColumn="0" w:noHBand="0" w:noVBand="1"/>
       </w:tblPr>
       <w:tblGrid>
-        <w:gridCol w:w="4809"/>
-        <w:gridCol w:w="4809"/>
+        <w:gridCol w:w="8329"/>
+        <w:gridCol w:w="1525"/>
       </w:tblGrid>
       <w:tr>
         <w:trPr>
@@ -197,6 +197,54 @@
               </w:rPr>
               <w:t>13:15 – 16:30</w:t>
             </w:r>
+          </w:p>
+          <w:p>
+            <w:pPr>
+              <w:pStyle w:val="Nessunaspaziatura"/>
+              <w:rPr>
+                <w:b w:val="0"/>
+              </w:rPr>
+            </w:pPr>
+            <w:r>
+              <w:rPr>
+                <w:noProof/>
+              </w:rPr>
+              <w:drawing>
+                <wp:inline distT="0" distB="0" distL="0" distR="0" wp14:anchorId="5F765D24" wp14:editId="5AE0164D">
+                  <wp:extent cx="6120130" cy="3107690"/>
+                  <wp:effectExtent l="0" t="0" r="0" b="0"/>
+                  <wp:docPr id="4" name="Immagine 4"/>
+                  <wp:cNvGraphicFramePr/>
+                  <a:graphic xmlns:a="http://schemas.openxmlformats.org/drawingml/2006/main">
+                    <a:graphicData uri="http://schemas.openxmlformats.org/drawingml/2006/picture">
+                      <pic:pic xmlns:pic="http://schemas.openxmlformats.org/drawingml/2006/picture">
+                        <pic:nvPicPr>
+                          <pic:cNvPr id="4" name="Immagine 4"/>
+                          <pic:cNvPicPr/>
+                        </pic:nvPicPr>
+                        <pic:blipFill>
+                          <a:blip r:embed="rId7"/>
+                          <a:stretch>
+                            <a:fillRect/>
+                          </a:stretch>
+                        </pic:blipFill>
+                        <pic:spPr>
+                          <a:xfrm>
+                            <a:off x="0" y="0"/>
+                            <a:ext cx="6120130" cy="3107690"/>
+                          </a:xfrm>
+                          <a:prstGeom prst="rect">
+                            <a:avLst/>
+                          </a:prstGeom>
+                        </pic:spPr>
+                      </pic:pic>
+                    </a:graphicData>
+                  </a:graphic>
+                </wp:inline>
+              </w:drawing>
+            </w:r>
+            <w:bookmarkStart w:id="0" w:name="_GoBack"/>
+            <w:bookmarkEnd w:id="0"/>
           </w:p>
           <w:p>
             <w:pPr>
@@ -468,8 +516,6 @@
               </w:rPr>
               <w:t>e iniziare la progettazione del database.</w:t>
             </w:r>
-            <w:bookmarkStart w:id="0" w:name="_GoBack"/>
-            <w:bookmarkEnd w:id="0"/>
           </w:p>
         </w:tc>
       </w:tr>
@@ -482,8 +528,8 @@
       </w:pPr>
     </w:p>
     <w:sectPr>
-      <w:headerReference w:type="default" r:id="rId7"/>
-      <w:footerReference w:type="default" r:id="rId8"/>
+      <w:headerReference w:type="default" r:id="rId8"/>
+      <w:footerReference w:type="default" r:id="rId9"/>
       <w:pgSz w:w="11906" w:h="16838"/>
       <w:pgMar w:top="1417" w:right="1134" w:bottom="1134" w:left="1134" w:header="708" w:footer="708" w:gutter="0"/>
       <w:cols w:space="720"/>
@@ -2666,7 +2712,7 @@
 </file>
 
 <file path=customXml/itemProps1.xml><?xml version="1.0" encoding="utf-8"?>
-<ds:datastoreItem xmlns:ds="http://schemas.openxmlformats.org/officeDocument/2006/customXml" ds:itemID="{C02C421C-CC16-4100-9EB3-B8618261C106}">
+<ds:datastoreItem xmlns:ds="http://schemas.openxmlformats.org/officeDocument/2006/customXml" ds:itemID="{E6025EAA-3770-4BA3-8C5B-77AE80E8F87A}">
   <ds:schemaRefs>
     <ds:schemaRef ds:uri="http://schemas.openxmlformats.org/officeDocument/2006/bibliography"/>
   </ds:schemaRefs>

</xml_diff>